<commit_message>
Fixed variant to variant cases
</commit_message>
<xml_diff>
--- a/integrator/test/Proba20c-list-gre.expected.docx
+++ b/integrator/test/Proba20c-list-gre.expected.docx
@@ -4061,7 +4061,19 @@
         <w:rPr>
           <w:vertAlign w:val="superscript"/>
         </w:rPr>
-        <w:t/>
+        <w:t>WGH</w:t>
+      </w:r>
+      <w:r>
+        <w:rPr>
+          <w:vertAlign w:val="superscript"/>
+        </w:rPr>
+        <w:t>-</w:t>
+      </w:r>
+      <w:r>
+        <w:rPr>
+          <w:vertAlign w:val="superscript"/>
+        </w:rPr>
+        <w:t>C</w:t>
       </w:r>
       <w:r>
         <w:t xml:space="preserve"> »</w:t>

</xml_diff>